<commit_message>
Finalizado o metodo Update usuario passando o ID
</commit_message>
<xml_diff>
--- a/src/main/java/documentacao/Documentação do sistema geral.docx
+++ b/src/main/java/documentacao/Documentação do sistema geral.docx
@@ -2065,9 +2065,2384 @@
       </w:r>
     </w:p>
     <w:p/>
-    <w:p>
+    <w:p/>
+    <w:p>
+      <w:pPr>
+        <w:pStyle w:val="Ttulo2"/>
+      </w:pPr>
+      <w:r>
+        <w:t xml:space="preserve">Pacotes </w:t>
+      </w:r>
+    </w:p>
+    <w:p>
+      <w:pPr>
+        <w:pStyle w:val="Ttulo3"/>
+      </w:pPr>
+      <w:r>
+        <w:t>Persistencia</w:t>
+      </w:r>
+    </w:p>
+    <w:p/>
+    <w:p>
+      <w:pPr>
+        <w:pStyle w:val="Ttulo4"/>
+      </w:pPr>
+      <w:r>
+        <w:t>UsusarioDao</w:t>
+      </w:r>
+    </w:p>
+    <w:p/>
+    <w:p>
+      <w:pPr>
+        <w:pStyle w:val="Ttulo5"/>
+      </w:pPr>
+      <w:r>
+        <w:t>Metodos</w:t>
+      </w:r>
+    </w:p>
+    <w:p/>
+    <w:p>
+      <w:pPr>
+        <w:pStyle w:val="Ttulo6"/>
+        <w:rPr>
+          <w:lang w:val="en-US"/>
+        </w:rPr>
+      </w:pPr>
+      <w:r>
+        <w:rPr>
+          <w:lang w:val="en-US"/>
+        </w:rPr>
+        <w:t>INSERTUsuario</w:t>
+      </w:r>
+    </w:p>
+    <w:p>
+      <w:pPr>
+        <w:autoSpaceDE w:val="0"/>
+        <w:autoSpaceDN w:val="0"/>
+        <w:adjustRightInd w:val="0"/>
+        <w:spacing w:before="0" w:after="0" w:line="240" w:lineRule="auto"/>
+        <w:rPr>
+          <w:rFonts w:ascii="Consolas" w:hAnsi="Consolas" w:cs="Consolas"/>
+          <w:b/>
+          <w:bCs/>
+          <w:color w:val="7F0055"/>
+          <w:sz w:val="16"/>
+          <w:lang w:val="en-US"/>
+        </w:rPr>
+      </w:pPr>
+    </w:p>
+    <w:p>
+      <w:pPr>
+        <w:autoSpaceDE w:val="0"/>
+        <w:autoSpaceDN w:val="0"/>
+        <w:adjustRightInd w:val="0"/>
+        <w:spacing w:before="0" w:after="0" w:line="240" w:lineRule="auto"/>
+        <w:rPr>
+          <w:rFonts w:ascii="Consolas" w:hAnsi="Consolas" w:cs="Consolas"/>
+          <w:sz w:val="16"/>
+          <w:lang w:val="en-US"/>
+        </w:rPr>
+      </w:pPr>
+      <w:proofErr w:type="gramStart"/>
+      <w:r>
+        <w:rPr>
+          <w:rFonts w:ascii="Consolas" w:hAnsi="Consolas" w:cs="Consolas"/>
+          <w:b/>
+          <w:bCs/>
+          <w:color w:val="7F0055"/>
+          <w:sz w:val="16"/>
+          <w:lang w:val="en-US"/>
+        </w:rPr>
+        <w:t>public</w:t>
+      </w:r>
+      <w:proofErr w:type="gramEnd"/>
+      <w:r>
+        <w:rPr>
+          <w:rFonts w:ascii="Consolas" w:hAnsi="Consolas" w:cs="Consolas"/>
+          <w:color w:val="000000"/>
+          <w:sz w:val="16"/>
+          <w:lang w:val="en-US"/>
+        </w:rPr>
+        <w:t xml:space="preserve"> </w:t>
+      </w:r>
+      <w:r>
+        <w:rPr>
+          <w:rFonts w:ascii="Consolas" w:hAnsi="Consolas" w:cs="Consolas"/>
+          <w:b/>
+          <w:bCs/>
+          <w:color w:val="7F0055"/>
+          <w:sz w:val="16"/>
+          <w:lang w:val="en-US"/>
+        </w:rPr>
+        <w:t>void</w:t>
+      </w:r>
+      <w:r>
+        <w:rPr>
+          <w:rFonts w:ascii="Consolas" w:hAnsi="Consolas" w:cs="Consolas"/>
+          <w:color w:val="000000"/>
+          <w:sz w:val="16"/>
+          <w:lang w:val="en-US"/>
+        </w:rPr>
+        <w:t xml:space="preserve"> </w:t>
+      </w:r>
+      <w:proofErr w:type="spellStart"/>
+      <w:r>
+        <w:rPr>
+          <w:rFonts w:ascii="Consolas" w:hAnsi="Consolas" w:cs="Consolas"/>
+          <w:color w:val="000000"/>
+          <w:sz w:val="16"/>
+          <w:lang w:val="en-US"/>
+        </w:rPr>
+        <w:t>insertUsuario</w:t>
+      </w:r>
+      <w:proofErr w:type="spellEnd"/>
+      <w:r>
+        <w:rPr>
+          <w:rFonts w:ascii="Consolas" w:hAnsi="Consolas" w:cs="Consolas"/>
+          <w:color w:val="000000"/>
+          <w:sz w:val="16"/>
+          <w:lang w:val="en-US"/>
+        </w:rPr>
+        <w:t>(</w:t>
+      </w:r>
+      <w:proofErr w:type="spellStart"/>
+      <w:r>
+        <w:rPr>
+          <w:rFonts w:ascii="Consolas" w:hAnsi="Consolas" w:cs="Consolas"/>
+          <w:color w:val="000000"/>
+          <w:sz w:val="16"/>
+          <w:lang w:val="en-US"/>
+        </w:rPr>
+        <w:t>Usuario</w:t>
+      </w:r>
+      <w:proofErr w:type="spellEnd"/>
+      <w:r>
+        <w:rPr>
+          <w:rFonts w:ascii="Consolas" w:hAnsi="Consolas" w:cs="Consolas"/>
+          <w:color w:val="000000"/>
+          <w:sz w:val="16"/>
+          <w:lang w:val="en-US"/>
+        </w:rPr>
+        <w:t xml:space="preserve"> </w:t>
+      </w:r>
+      <w:proofErr w:type="spellStart"/>
+      <w:r>
+        <w:rPr>
+          <w:rFonts w:ascii="Consolas" w:hAnsi="Consolas" w:cs="Consolas"/>
+          <w:color w:val="6A3E3E"/>
+          <w:sz w:val="16"/>
+          <w:lang w:val="en-US"/>
+        </w:rPr>
+        <w:t>usuario</w:t>
+      </w:r>
+      <w:proofErr w:type="spellEnd"/>
+      <w:r>
+        <w:rPr>
+          <w:rFonts w:ascii="Consolas" w:hAnsi="Consolas" w:cs="Consolas"/>
+          <w:color w:val="000000"/>
+          <w:sz w:val="16"/>
+          <w:lang w:val="en-US"/>
+        </w:rPr>
+        <w:t xml:space="preserve">) </w:t>
+      </w:r>
+      <w:r>
+        <w:rPr>
+          <w:rFonts w:ascii="Consolas" w:hAnsi="Consolas" w:cs="Consolas"/>
+          <w:b/>
+          <w:bCs/>
+          <w:color w:val="7F0055"/>
+          <w:sz w:val="16"/>
+          <w:lang w:val="en-US"/>
+        </w:rPr>
+        <w:t>throws</w:t>
+      </w:r>
+      <w:r>
+        <w:rPr>
+          <w:rFonts w:ascii="Consolas" w:hAnsi="Consolas" w:cs="Consolas"/>
+          <w:color w:val="000000"/>
+          <w:sz w:val="16"/>
+          <w:lang w:val="en-US"/>
+        </w:rPr>
+        <w:t xml:space="preserve"> </w:t>
+      </w:r>
+      <w:proofErr w:type="spellStart"/>
+      <w:r>
+        <w:rPr>
+          <w:rFonts w:ascii="Consolas" w:hAnsi="Consolas" w:cs="Consolas"/>
+          <w:color w:val="000000"/>
+          <w:sz w:val="16"/>
+          <w:lang w:val="en-US"/>
+        </w:rPr>
+        <w:t>ClassNotFoundException</w:t>
+      </w:r>
+      <w:proofErr w:type="spellEnd"/>
+      <w:r>
+        <w:rPr>
+          <w:rFonts w:ascii="Consolas" w:hAnsi="Consolas" w:cs="Consolas"/>
+          <w:color w:val="000000"/>
+          <w:sz w:val="16"/>
+          <w:lang w:val="en-US"/>
+        </w:rPr>
+        <w:t xml:space="preserve"> {</w:t>
+      </w:r>
+    </w:p>
+    <w:p>
+      <w:pPr>
+        <w:autoSpaceDE w:val="0"/>
+        <w:autoSpaceDN w:val="0"/>
+        <w:adjustRightInd w:val="0"/>
+        <w:spacing w:before="0" w:after="0" w:line="240" w:lineRule="auto"/>
+        <w:rPr>
+          <w:rFonts w:ascii="Consolas" w:hAnsi="Consolas" w:cs="Consolas"/>
+          <w:sz w:val="16"/>
+          <w:lang w:val="en-US"/>
+        </w:rPr>
+      </w:pPr>
+      <w:r>
+        <w:rPr>
+          <w:rFonts w:ascii="Consolas" w:hAnsi="Consolas" w:cs="Consolas"/>
+          <w:color w:val="000000"/>
+          <w:sz w:val="16"/>
+          <w:lang w:val="en-US"/>
+        </w:rPr>
+        <w:tab/>
+      </w:r>
+      <w:r>
+        <w:rPr>
+          <w:rFonts w:ascii="Consolas" w:hAnsi="Consolas" w:cs="Consolas"/>
+          <w:color w:val="000000"/>
+          <w:sz w:val="16"/>
+          <w:lang w:val="en-US"/>
+        </w:rPr>
+        <w:tab/>
+      </w:r>
+      <w:proofErr w:type="gramStart"/>
+      <w:r>
+        <w:rPr>
+          <w:rFonts w:ascii="Consolas" w:hAnsi="Consolas" w:cs="Consolas"/>
+          <w:b/>
+          <w:bCs/>
+          <w:color w:val="7F0055"/>
+          <w:sz w:val="16"/>
+          <w:lang w:val="en-US"/>
+        </w:rPr>
+        <w:t>try</w:t>
+      </w:r>
+      <w:proofErr w:type="gramEnd"/>
+      <w:r>
+        <w:rPr>
+          <w:rFonts w:ascii="Consolas" w:hAnsi="Consolas" w:cs="Consolas"/>
+          <w:color w:val="000000"/>
+          <w:sz w:val="16"/>
+          <w:lang w:val="en-US"/>
+        </w:rPr>
+        <w:t xml:space="preserve"> {</w:t>
+      </w:r>
+    </w:p>
+    <w:p>
+      <w:pPr>
+        <w:autoSpaceDE w:val="0"/>
+        <w:autoSpaceDN w:val="0"/>
+        <w:adjustRightInd w:val="0"/>
+        <w:spacing w:before="0" w:after="0" w:line="240" w:lineRule="auto"/>
+        <w:rPr>
+          <w:rFonts w:ascii="Consolas" w:hAnsi="Consolas" w:cs="Consolas"/>
+          <w:sz w:val="16"/>
+          <w:lang w:val="en-US"/>
+        </w:rPr>
+      </w:pPr>
+      <w:r>
+        <w:rPr>
+          <w:rFonts w:ascii="Consolas" w:hAnsi="Consolas" w:cs="Consolas"/>
+          <w:color w:val="000000"/>
+          <w:sz w:val="16"/>
+          <w:lang w:val="en-US"/>
+        </w:rPr>
+        <w:tab/>
+      </w:r>
+      <w:r>
+        <w:rPr>
+          <w:rFonts w:ascii="Consolas" w:hAnsi="Consolas" w:cs="Consolas"/>
+          <w:color w:val="000000"/>
+          <w:sz w:val="16"/>
+          <w:lang w:val="en-US"/>
+        </w:rPr>
+        <w:tab/>
+      </w:r>
+      <w:r>
+        <w:rPr>
+          <w:rFonts w:ascii="Consolas" w:hAnsi="Consolas" w:cs="Consolas"/>
+          <w:color w:val="000000"/>
+          <w:sz w:val="16"/>
+          <w:lang w:val="en-US"/>
+        </w:rPr>
+        <w:tab/>
+      </w:r>
+      <w:proofErr w:type="spellStart"/>
+      <w:r>
+        <w:rPr>
+          <w:rFonts w:ascii="Consolas" w:hAnsi="Consolas" w:cs="Consolas"/>
+          <w:color w:val="000000"/>
+          <w:sz w:val="16"/>
+          <w:lang w:val="en-US"/>
+        </w:rPr>
+        <w:t>PreparedStatement</w:t>
+      </w:r>
+      <w:proofErr w:type="spellEnd"/>
+      <w:r>
+        <w:rPr>
+          <w:rFonts w:ascii="Consolas" w:hAnsi="Consolas" w:cs="Consolas"/>
+          <w:color w:val="000000"/>
+          <w:sz w:val="16"/>
+          <w:lang w:val="en-US"/>
+        </w:rPr>
+        <w:t xml:space="preserve"> </w:t>
+      </w:r>
+      <w:r>
+        <w:rPr>
+          <w:rFonts w:ascii="Consolas" w:hAnsi="Consolas" w:cs="Consolas"/>
+          <w:color w:val="6A3E3E"/>
+          <w:sz w:val="16"/>
+          <w:lang w:val="en-US"/>
+        </w:rPr>
+        <w:t>statement</w:t>
+      </w:r>
+      <w:r>
+        <w:rPr>
+          <w:rFonts w:ascii="Consolas" w:hAnsi="Consolas" w:cs="Consolas"/>
+          <w:color w:val="000000"/>
+          <w:sz w:val="16"/>
+          <w:lang w:val="en-US"/>
+        </w:rPr>
+        <w:t xml:space="preserve"> = </w:t>
+      </w:r>
+      <w:r>
+        <w:rPr>
+          <w:rFonts w:ascii="Consolas" w:hAnsi="Consolas" w:cs="Consolas"/>
+          <w:color w:val="0000C0"/>
+          <w:sz w:val="16"/>
+          <w:lang w:val="en-US"/>
+        </w:rPr>
+        <w:t>connection</w:t>
+      </w:r>
+    </w:p>
+    <w:p>
+      <w:pPr>
+        <w:autoSpaceDE w:val="0"/>
+        <w:autoSpaceDN w:val="0"/>
+        <w:adjustRightInd w:val="0"/>
+        <w:spacing w:before="0" w:after="0" w:line="240" w:lineRule="auto"/>
+        <w:rPr>
+          <w:rFonts w:ascii="Consolas" w:hAnsi="Consolas" w:cs="Consolas"/>
+          <w:sz w:val="16"/>
+          <w:lang w:val="en-US"/>
+        </w:rPr>
+      </w:pPr>
+      <w:r>
+        <w:rPr>
+          <w:rFonts w:ascii="Consolas" w:hAnsi="Consolas" w:cs="Consolas"/>
+          <w:color w:val="000000"/>
+          <w:sz w:val="16"/>
+          <w:lang w:val="en-US"/>
+        </w:rPr>
+        <w:tab/>
+      </w:r>
+      <w:r>
+        <w:rPr>
+          <w:rFonts w:ascii="Consolas" w:hAnsi="Consolas" w:cs="Consolas"/>
+          <w:color w:val="000000"/>
+          <w:sz w:val="16"/>
+          <w:lang w:val="en-US"/>
+        </w:rPr>
+        <w:tab/>
+      </w:r>
+      <w:r>
+        <w:rPr>
+          <w:rFonts w:ascii="Consolas" w:hAnsi="Consolas" w:cs="Consolas"/>
+          <w:color w:val="000000"/>
+          <w:sz w:val="16"/>
+          <w:lang w:val="en-US"/>
+        </w:rPr>
+        <w:tab/>
+      </w:r>
+      <w:r>
+        <w:rPr>
+          <w:rFonts w:ascii="Consolas" w:hAnsi="Consolas" w:cs="Consolas"/>
+          <w:color w:val="000000"/>
+          <w:sz w:val="16"/>
+          <w:lang w:val="en-US"/>
+        </w:rPr>
+        <w:tab/>
+      </w:r>
+      <w:r>
+        <w:rPr>
+          <w:rFonts w:ascii="Consolas" w:hAnsi="Consolas" w:cs="Consolas"/>
+          <w:color w:val="000000"/>
+          <w:sz w:val="16"/>
+          <w:lang w:val="en-US"/>
+        </w:rPr>
+        <w:tab/>
+        <w:t>.</w:t>
+      </w:r>
+      <w:proofErr w:type="spellStart"/>
+      <w:proofErr w:type="gramStart"/>
+      <w:r>
+        <w:rPr>
+          <w:rFonts w:ascii="Consolas" w:hAnsi="Consolas" w:cs="Consolas"/>
+          <w:color w:val="000000"/>
+          <w:sz w:val="16"/>
+          <w:lang w:val="en-US"/>
+        </w:rPr>
+        <w:t>prepareStatement</w:t>
+      </w:r>
+      <w:proofErr w:type="spellEnd"/>
+      <w:r>
+        <w:rPr>
+          <w:rFonts w:ascii="Consolas" w:hAnsi="Consolas" w:cs="Consolas"/>
+          <w:color w:val="000000"/>
+          <w:sz w:val="16"/>
+          <w:lang w:val="en-US"/>
+        </w:rPr>
+        <w:t>(</w:t>
+      </w:r>
+      <w:proofErr w:type="gramEnd"/>
+      <w:r>
+        <w:rPr>
+          <w:rFonts w:ascii="Consolas" w:hAnsi="Consolas" w:cs="Consolas"/>
+          <w:color w:val="2A00FF"/>
+          <w:sz w:val="16"/>
+          <w:lang w:val="en-US"/>
+        </w:rPr>
+        <w:t xml:space="preserve">"insert into </w:t>
+      </w:r>
+      <w:proofErr w:type="spellStart"/>
+      <w:r>
+        <w:rPr>
+          <w:rFonts w:ascii="Consolas" w:hAnsi="Consolas" w:cs="Consolas"/>
+          <w:color w:val="2A00FF"/>
+          <w:sz w:val="16"/>
+          <w:lang w:val="en-US"/>
+        </w:rPr>
+        <w:t>usuario</w:t>
+      </w:r>
+      <w:proofErr w:type="spellEnd"/>
+      <w:r>
+        <w:rPr>
+          <w:rFonts w:ascii="Consolas" w:hAnsi="Consolas" w:cs="Consolas"/>
+          <w:color w:val="2A00FF"/>
+          <w:sz w:val="16"/>
+          <w:lang w:val="en-US"/>
+        </w:rPr>
+        <w:t>(</w:t>
+      </w:r>
+      <w:proofErr w:type="spellStart"/>
+      <w:r>
+        <w:rPr>
+          <w:rFonts w:ascii="Consolas" w:hAnsi="Consolas" w:cs="Consolas"/>
+          <w:color w:val="2A00FF"/>
+          <w:sz w:val="16"/>
+          <w:lang w:val="en-US"/>
+        </w:rPr>
+        <w:t>nome,senha,login,tipousuario</w:t>
+      </w:r>
+      <w:proofErr w:type="spellEnd"/>
+      <w:r>
+        <w:rPr>
+          <w:rFonts w:ascii="Consolas" w:hAnsi="Consolas" w:cs="Consolas"/>
+          <w:color w:val="2A00FF"/>
+          <w:sz w:val="16"/>
+          <w:lang w:val="en-US"/>
+        </w:rPr>
+        <w:t>) values(?,?,?,?)"</w:t>
+      </w:r>
+      <w:r>
+        <w:rPr>
+          <w:rFonts w:ascii="Consolas" w:hAnsi="Consolas" w:cs="Consolas"/>
+          <w:color w:val="000000"/>
+          <w:sz w:val="16"/>
+          <w:lang w:val="en-US"/>
+        </w:rPr>
+        <w:t>);</w:t>
+      </w:r>
+    </w:p>
+    <w:p>
+      <w:pPr>
+        <w:autoSpaceDE w:val="0"/>
+        <w:autoSpaceDN w:val="0"/>
+        <w:adjustRightInd w:val="0"/>
+        <w:spacing w:before="0" w:after="0" w:line="240" w:lineRule="auto"/>
+        <w:rPr>
+          <w:rFonts w:ascii="Consolas" w:hAnsi="Consolas" w:cs="Consolas"/>
+          <w:sz w:val="16"/>
+          <w:lang w:val="en-US"/>
+        </w:rPr>
+      </w:pPr>
+      <w:r>
+        <w:rPr>
+          <w:rFonts w:ascii="Consolas" w:hAnsi="Consolas" w:cs="Consolas"/>
+          <w:color w:val="000000"/>
+          <w:sz w:val="16"/>
+          <w:lang w:val="en-US"/>
+        </w:rPr>
+        <w:tab/>
+      </w:r>
+      <w:r>
+        <w:rPr>
+          <w:rFonts w:ascii="Consolas" w:hAnsi="Consolas" w:cs="Consolas"/>
+          <w:color w:val="000000"/>
+          <w:sz w:val="16"/>
+          <w:lang w:val="en-US"/>
+        </w:rPr>
+        <w:tab/>
+      </w:r>
+      <w:r>
+        <w:rPr>
+          <w:rFonts w:ascii="Consolas" w:hAnsi="Consolas" w:cs="Consolas"/>
+          <w:color w:val="000000"/>
+          <w:sz w:val="16"/>
+          <w:lang w:val="en-US"/>
+        </w:rPr>
+        <w:tab/>
+      </w:r>
+      <w:proofErr w:type="spellStart"/>
+      <w:proofErr w:type="gramStart"/>
+      <w:r>
+        <w:rPr>
+          <w:rFonts w:ascii="Consolas" w:hAnsi="Consolas" w:cs="Consolas"/>
+          <w:color w:val="6A3E3E"/>
+          <w:sz w:val="16"/>
+          <w:lang w:val="en-US"/>
+        </w:rPr>
+        <w:t>statement</w:t>
+      </w:r>
+      <w:r>
+        <w:rPr>
+          <w:rFonts w:ascii="Consolas" w:hAnsi="Consolas" w:cs="Consolas"/>
+          <w:color w:val="000000"/>
+          <w:sz w:val="16"/>
+          <w:lang w:val="en-US"/>
+        </w:rPr>
+        <w:t>.setString</w:t>
+      </w:r>
+      <w:proofErr w:type="spellEnd"/>
+      <w:r>
+        <w:rPr>
+          <w:rFonts w:ascii="Consolas" w:hAnsi="Consolas" w:cs="Consolas"/>
+          <w:color w:val="000000"/>
+          <w:sz w:val="16"/>
+          <w:lang w:val="en-US"/>
+        </w:rPr>
+        <w:t>(</w:t>
+      </w:r>
+      <w:proofErr w:type="gramEnd"/>
+      <w:r>
+        <w:rPr>
+          <w:rFonts w:ascii="Consolas" w:hAnsi="Consolas" w:cs="Consolas"/>
+          <w:color w:val="000000"/>
+          <w:sz w:val="16"/>
+          <w:lang w:val="en-US"/>
+        </w:rPr>
+        <w:t xml:space="preserve">1, </w:t>
+      </w:r>
+      <w:proofErr w:type="spellStart"/>
+      <w:r>
+        <w:rPr>
+          <w:rFonts w:ascii="Consolas" w:hAnsi="Consolas" w:cs="Consolas"/>
+          <w:color w:val="6A3E3E"/>
+          <w:sz w:val="16"/>
+          <w:lang w:val="en-US"/>
+        </w:rPr>
+        <w:t>usuario</w:t>
+      </w:r>
+      <w:r>
+        <w:rPr>
+          <w:rFonts w:ascii="Consolas" w:hAnsi="Consolas" w:cs="Consolas"/>
+          <w:color w:val="000000"/>
+          <w:sz w:val="16"/>
+          <w:lang w:val="en-US"/>
+        </w:rPr>
+        <w:t>.getNome</w:t>
+      </w:r>
+      <w:proofErr w:type="spellEnd"/>
+      <w:r>
+        <w:rPr>
+          <w:rFonts w:ascii="Consolas" w:hAnsi="Consolas" w:cs="Consolas"/>
+          <w:color w:val="000000"/>
+          <w:sz w:val="16"/>
+          <w:lang w:val="en-US"/>
+        </w:rPr>
+        <w:t>());</w:t>
+      </w:r>
+    </w:p>
+    <w:p>
+      <w:pPr>
+        <w:autoSpaceDE w:val="0"/>
+        <w:autoSpaceDN w:val="0"/>
+        <w:adjustRightInd w:val="0"/>
+        <w:spacing w:before="0" w:after="0" w:line="240" w:lineRule="auto"/>
+        <w:rPr>
+          <w:rFonts w:ascii="Consolas" w:hAnsi="Consolas" w:cs="Consolas"/>
+          <w:sz w:val="16"/>
+          <w:lang w:val="en-US"/>
+        </w:rPr>
+      </w:pPr>
+      <w:r>
+        <w:rPr>
+          <w:rFonts w:ascii="Consolas" w:hAnsi="Consolas" w:cs="Consolas"/>
+          <w:color w:val="000000"/>
+          <w:sz w:val="16"/>
+          <w:lang w:val="en-US"/>
+        </w:rPr>
+        <w:tab/>
+      </w:r>
+      <w:r>
+        <w:rPr>
+          <w:rFonts w:ascii="Consolas" w:hAnsi="Consolas" w:cs="Consolas"/>
+          <w:color w:val="000000"/>
+          <w:sz w:val="16"/>
+          <w:lang w:val="en-US"/>
+        </w:rPr>
+        <w:tab/>
+      </w:r>
+      <w:r>
+        <w:rPr>
+          <w:rFonts w:ascii="Consolas" w:hAnsi="Consolas" w:cs="Consolas"/>
+          <w:color w:val="000000"/>
+          <w:sz w:val="16"/>
+          <w:lang w:val="en-US"/>
+        </w:rPr>
+        <w:tab/>
+      </w:r>
+      <w:proofErr w:type="spellStart"/>
+      <w:proofErr w:type="gramStart"/>
+      <w:r>
+        <w:rPr>
+          <w:rFonts w:ascii="Consolas" w:hAnsi="Consolas" w:cs="Consolas"/>
+          <w:color w:val="6A3E3E"/>
+          <w:sz w:val="16"/>
+          <w:lang w:val="en-US"/>
+        </w:rPr>
+        <w:t>statement</w:t>
+      </w:r>
+      <w:r>
+        <w:rPr>
+          <w:rFonts w:ascii="Consolas" w:hAnsi="Consolas" w:cs="Consolas"/>
+          <w:color w:val="000000"/>
+          <w:sz w:val="16"/>
+          <w:lang w:val="en-US"/>
+        </w:rPr>
+        <w:t>.setString</w:t>
+      </w:r>
+      <w:proofErr w:type="spellEnd"/>
+      <w:r>
+        <w:rPr>
+          <w:rFonts w:ascii="Consolas" w:hAnsi="Consolas" w:cs="Consolas"/>
+          <w:color w:val="000000"/>
+          <w:sz w:val="16"/>
+          <w:lang w:val="en-US"/>
+        </w:rPr>
+        <w:t>(</w:t>
+      </w:r>
+      <w:proofErr w:type="gramEnd"/>
+      <w:r>
+        <w:rPr>
+          <w:rFonts w:ascii="Consolas" w:hAnsi="Consolas" w:cs="Consolas"/>
+          <w:color w:val="000000"/>
+          <w:sz w:val="16"/>
+          <w:lang w:val="en-US"/>
+        </w:rPr>
+        <w:t xml:space="preserve">2, </w:t>
+      </w:r>
+      <w:proofErr w:type="spellStart"/>
+      <w:r>
+        <w:rPr>
+          <w:rFonts w:ascii="Consolas" w:hAnsi="Consolas" w:cs="Consolas"/>
+          <w:color w:val="6A3E3E"/>
+          <w:sz w:val="16"/>
+          <w:lang w:val="en-US"/>
+        </w:rPr>
+        <w:t>usuario</w:t>
+      </w:r>
+      <w:r>
+        <w:rPr>
+          <w:rFonts w:ascii="Consolas" w:hAnsi="Consolas" w:cs="Consolas"/>
+          <w:color w:val="000000"/>
+          <w:sz w:val="16"/>
+          <w:lang w:val="en-US"/>
+        </w:rPr>
+        <w:t>.getSenha</w:t>
+      </w:r>
+      <w:proofErr w:type="spellEnd"/>
+      <w:r>
+        <w:rPr>
+          <w:rFonts w:ascii="Consolas" w:hAnsi="Consolas" w:cs="Consolas"/>
+          <w:color w:val="000000"/>
+          <w:sz w:val="16"/>
+          <w:lang w:val="en-US"/>
+        </w:rPr>
+        <w:t>());</w:t>
+      </w:r>
+    </w:p>
+    <w:p>
+      <w:pPr>
+        <w:autoSpaceDE w:val="0"/>
+        <w:autoSpaceDN w:val="0"/>
+        <w:adjustRightInd w:val="0"/>
+        <w:spacing w:before="0" w:after="0" w:line="240" w:lineRule="auto"/>
+        <w:rPr>
+          <w:rFonts w:ascii="Consolas" w:hAnsi="Consolas" w:cs="Consolas"/>
+          <w:sz w:val="16"/>
+          <w:lang w:val="en-US"/>
+        </w:rPr>
+      </w:pPr>
+      <w:r>
+        <w:rPr>
+          <w:rFonts w:ascii="Consolas" w:hAnsi="Consolas" w:cs="Consolas"/>
+          <w:color w:val="000000"/>
+          <w:sz w:val="16"/>
+          <w:lang w:val="en-US"/>
+        </w:rPr>
+        <w:tab/>
+      </w:r>
+      <w:r>
+        <w:rPr>
+          <w:rFonts w:ascii="Consolas" w:hAnsi="Consolas" w:cs="Consolas"/>
+          <w:color w:val="000000"/>
+          <w:sz w:val="16"/>
+          <w:lang w:val="en-US"/>
+        </w:rPr>
+        <w:tab/>
+      </w:r>
+      <w:r>
+        <w:rPr>
+          <w:rFonts w:ascii="Consolas" w:hAnsi="Consolas" w:cs="Consolas"/>
+          <w:color w:val="000000"/>
+          <w:sz w:val="16"/>
+          <w:lang w:val="en-US"/>
+        </w:rPr>
+        <w:tab/>
+      </w:r>
+      <w:proofErr w:type="spellStart"/>
+      <w:proofErr w:type="gramStart"/>
+      <w:r>
+        <w:rPr>
+          <w:rFonts w:ascii="Consolas" w:hAnsi="Consolas" w:cs="Consolas"/>
+          <w:color w:val="6A3E3E"/>
+          <w:sz w:val="16"/>
+          <w:lang w:val="en-US"/>
+        </w:rPr>
+        <w:t>statement</w:t>
+      </w:r>
+      <w:r>
+        <w:rPr>
+          <w:rFonts w:ascii="Consolas" w:hAnsi="Consolas" w:cs="Consolas"/>
+          <w:color w:val="000000"/>
+          <w:sz w:val="16"/>
+          <w:lang w:val="en-US"/>
+        </w:rPr>
+        <w:t>.setString</w:t>
+      </w:r>
+      <w:proofErr w:type="spellEnd"/>
+      <w:r>
+        <w:rPr>
+          <w:rFonts w:ascii="Consolas" w:hAnsi="Consolas" w:cs="Consolas"/>
+          <w:color w:val="000000"/>
+          <w:sz w:val="16"/>
+          <w:lang w:val="en-US"/>
+        </w:rPr>
+        <w:t>(</w:t>
+      </w:r>
+      <w:proofErr w:type="gramEnd"/>
+      <w:r>
+        <w:rPr>
+          <w:rFonts w:ascii="Consolas" w:hAnsi="Consolas" w:cs="Consolas"/>
+          <w:color w:val="000000"/>
+          <w:sz w:val="16"/>
+          <w:lang w:val="en-US"/>
+        </w:rPr>
+        <w:t xml:space="preserve">3, </w:t>
+      </w:r>
+      <w:proofErr w:type="spellStart"/>
+      <w:r>
+        <w:rPr>
+          <w:rFonts w:ascii="Consolas" w:hAnsi="Consolas" w:cs="Consolas"/>
+          <w:color w:val="6A3E3E"/>
+          <w:sz w:val="16"/>
+          <w:lang w:val="en-US"/>
+        </w:rPr>
+        <w:t>usuario</w:t>
+      </w:r>
+      <w:r>
+        <w:rPr>
+          <w:rFonts w:ascii="Consolas" w:hAnsi="Consolas" w:cs="Consolas"/>
+          <w:color w:val="000000"/>
+          <w:sz w:val="16"/>
+          <w:lang w:val="en-US"/>
+        </w:rPr>
+        <w:t>.getLogin</w:t>
+      </w:r>
+      <w:proofErr w:type="spellEnd"/>
+      <w:r>
+        <w:rPr>
+          <w:rFonts w:ascii="Consolas" w:hAnsi="Consolas" w:cs="Consolas"/>
+          <w:color w:val="000000"/>
+          <w:sz w:val="16"/>
+          <w:lang w:val="en-US"/>
+        </w:rPr>
+        <w:t>());</w:t>
+      </w:r>
+    </w:p>
+    <w:p>
+      <w:pPr>
+        <w:autoSpaceDE w:val="0"/>
+        <w:autoSpaceDN w:val="0"/>
+        <w:adjustRightInd w:val="0"/>
+        <w:spacing w:before="0" w:after="0" w:line="240" w:lineRule="auto"/>
+        <w:rPr>
+          <w:rFonts w:ascii="Consolas" w:hAnsi="Consolas" w:cs="Consolas"/>
+          <w:sz w:val="16"/>
+          <w:lang w:val="en-US"/>
+        </w:rPr>
+      </w:pPr>
+      <w:r>
+        <w:rPr>
+          <w:rFonts w:ascii="Consolas" w:hAnsi="Consolas" w:cs="Consolas"/>
+          <w:color w:val="000000"/>
+          <w:sz w:val="16"/>
+          <w:lang w:val="en-US"/>
+        </w:rPr>
+        <w:tab/>
+      </w:r>
+      <w:r>
+        <w:rPr>
+          <w:rFonts w:ascii="Consolas" w:hAnsi="Consolas" w:cs="Consolas"/>
+          <w:color w:val="000000"/>
+          <w:sz w:val="16"/>
+          <w:lang w:val="en-US"/>
+        </w:rPr>
+        <w:tab/>
+      </w:r>
+      <w:r>
+        <w:rPr>
+          <w:rFonts w:ascii="Consolas" w:hAnsi="Consolas" w:cs="Consolas"/>
+          <w:color w:val="000000"/>
+          <w:sz w:val="16"/>
+          <w:lang w:val="en-US"/>
+        </w:rPr>
+        <w:tab/>
+      </w:r>
+      <w:proofErr w:type="spellStart"/>
+      <w:proofErr w:type="gramStart"/>
+      <w:r>
+        <w:rPr>
+          <w:rFonts w:ascii="Consolas" w:hAnsi="Consolas" w:cs="Consolas"/>
+          <w:color w:val="6A3E3E"/>
+          <w:sz w:val="16"/>
+          <w:lang w:val="en-US"/>
+        </w:rPr>
+        <w:t>statement</w:t>
+      </w:r>
+      <w:r>
+        <w:rPr>
+          <w:rFonts w:ascii="Consolas" w:hAnsi="Consolas" w:cs="Consolas"/>
+          <w:color w:val="000000"/>
+          <w:sz w:val="16"/>
+          <w:lang w:val="en-US"/>
+        </w:rPr>
+        <w:t>.setString</w:t>
+      </w:r>
+      <w:proofErr w:type="spellEnd"/>
+      <w:r>
+        <w:rPr>
+          <w:rFonts w:ascii="Consolas" w:hAnsi="Consolas" w:cs="Consolas"/>
+          <w:color w:val="000000"/>
+          <w:sz w:val="16"/>
+          <w:lang w:val="en-US"/>
+        </w:rPr>
+        <w:t>(</w:t>
+      </w:r>
+      <w:proofErr w:type="gramEnd"/>
+      <w:r>
+        <w:rPr>
+          <w:rFonts w:ascii="Consolas" w:hAnsi="Consolas" w:cs="Consolas"/>
+          <w:color w:val="000000"/>
+          <w:sz w:val="16"/>
+          <w:lang w:val="en-US"/>
+        </w:rPr>
+        <w:t xml:space="preserve">4, </w:t>
+      </w:r>
+      <w:proofErr w:type="spellStart"/>
+      <w:r>
+        <w:rPr>
+          <w:rFonts w:ascii="Consolas" w:hAnsi="Consolas" w:cs="Consolas"/>
+          <w:color w:val="6A3E3E"/>
+          <w:sz w:val="16"/>
+          <w:lang w:val="en-US"/>
+        </w:rPr>
+        <w:t>usuario</w:t>
+      </w:r>
+      <w:r>
+        <w:rPr>
+          <w:rFonts w:ascii="Consolas" w:hAnsi="Consolas" w:cs="Consolas"/>
+          <w:color w:val="000000"/>
+          <w:sz w:val="16"/>
+          <w:lang w:val="en-US"/>
+        </w:rPr>
+        <w:t>.getTipoUsuario</w:t>
+      </w:r>
+      <w:proofErr w:type="spellEnd"/>
+      <w:r>
+        <w:rPr>
+          <w:rFonts w:ascii="Consolas" w:hAnsi="Consolas" w:cs="Consolas"/>
+          <w:color w:val="000000"/>
+          <w:sz w:val="16"/>
+          <w:lang w:val="en-US"/>
+        </w:rPr>
+        <w:t>().</w:t>
+      </w:r>
+      <w:proofErr w:type="spellStart"/>
+      <w:r>
+        <w:rPr>
+          <w:rFonts w:ascii="Consolas" w:hAnsi="Consolas" w:cs="Consolas"/>
+          <w:color w:val="000000"/>
+          <w:sz w:val="16"/>
+          <w:lang w:val="en-US"/>
+        </w:rPr>
+        <w:t>getDescricao</w:t>
+      </w:r>
+      <w:proofErr w:type="spellEnd"/>
+      <w:r>
+        <w:rPr>
+          <w:rFonts w:ascii="Consolas" w:hAnsi="Consolas" w:cs="Consolas"/>
+          <w:color w:val="000000"/>
+          <w:sz w:val="16"/>
+          <w:lang w:val="en-US"/>
+        </w:rPr>
+        <w:t>());</w:t>
+      </w:r>
+    </w:p>
+    <w:p>
+      <w:pPr>
+        <w:autoSpaceDE w:val="0"/>
+        <w:autoSpaceDN w:val="0"/>
+        <w:adjustRightInd w:val="0"/>
+        <w:spacing w:before="0" w:after="0" w:line="240" w:lineRule="auto"/>
+        <w:rPr>
+          <w:rFonts w:ascii="Consolas" w:hAnsi="Consolas" w:cs="Consolas"/>
+          <w:sz w:val="16"/>
+          <w:lang w:val="en-US"/>
+        </w:rPr>
+      </w:pPr>
+    </w:p>
+    <w:p>
+      <w:pPr>
+        <w:autoSpaceDE w:val="0"/>
+        <w:autoSpaceDN w:val="0"/>
+        <w:adjustRightInd w:val="0"/>
+        <w:spacing w:before="0" w:after="0" w:line="240" w:lineRule="auto"/>
+        <w:rPr>
+          <w:rFonts w:ascii="Consolas" w:hAnsi="Consolas" w:cs="Consolas"/>
+          <w:sz w:val="16"/>
+          <w:lang w:val="en-US"/>
+        </w:rPr>
+      </w:pPr>
+      <w:r>
+        <w:rPr>
+          <w:rFonts w:ascii="Consolas" w:hAnsi="Consolas" w:cs="Consolas"/>
+          <w:color w:val="000000"/>
+          <w:sz w:val="16"/>
+          <w:lang w:val="en-US"/>
+        </w:rPr>
+        <w:tab/>
+      </w:r>
+      <w:r>
+        <w:rPr>
+          <w:rFonts w:ascii="Consolas" w:hAnsi="Consolas" w:cs="Consolas"/>
+          <w:color w:val="000000"/>
+          <w:sz w:val="16"/>
+          <w:lang w:val="en-US"/>
+        </w:rPr>
+        <w:tab/>
+      </w:r>
+      <w:r>
+        <w:rPr>
+          <w:rFonts w:ascii="Consolas" w:hAnsi="Consolas" w:cs="Consolas"/>
+          <w:color w:val="000000"/>
+          <w:sz w:val="16"/>
+          <w:lang w:val="en-US"/>
+        </w:rPr>
+        <w:tab/>
+      </w:r>
+      <w:proofErr w:type="spellStart"/>
+      <w:proofErr w:type="gramStart"/>
+      <w:r>
+        <w:rPr>
+          <w:rFonts w:ascii="Consolas" w:hAnsi="Consolas" w:cs="Consolas"/>
+          <w:color w:val="6A3E3E"/>
+          <w:sz w:val="16"/>
+          <w:lang w:val="en-US"/>
+        </w:rPr>
+        <w:t>statement</w:t>
+      </w:r>
+      <w:r>
+        <w:rPr>
+          <w:rFonts w:ascii="Consolas" w:hAnsi="Consolas" w:cs="Consolas"/>
+          <w:color w:val="000000"/>
+          <w:sz w:val="16"/>
+          <w:lang w:val="en-US"/>
+        </w:rPr>
+        <w:t>.execute</w:t>
+      </w:r>
+      <w:proofErr w:type="spellEnd"/>
+      <w:r>
+        <w:rPr>
+          <w:rFonts w:ascii="Consolas" w:hAnsi="Consolas" w:cs="Consolas"/>
+          <w:color w:val="000000"/>
+          <w:sz w:val="16"/>
+          <w:lang w:val="en-US"/>
+        </w:rPr>
+        <w:t>(</w:t>
+      </w:r>
+      <w:proofErr w:type="gramEnd"/>
+      <w:r>
+        <w:rPr>
+          <w:rFonts w:ascii="Consolas" w:hAnsi="Consolas" w:cs="Consolas"/>
+          <w:color w:val="000000"/>
+          <w:sz w:val="16"/>
+          <w:lang w:val="en-US"/>
+        </w:rPr>
+        <w:t>);</w:t>
+      </w:r>
+    </w:p>
+    <w:p>
+      <w:pPr>
+        <w:autoSpaceDE w:val="0"/>
+        <w:autoSpaceDN w:val="0"/>
+        <w:adjustRightInd w:val="0"/>
+        <w:spacing w:before="0" w:after="0" w:line="240" w:lineRule="auto"/>
+        <w:rPr>
+          <w:rFonts w:ascii="Consolas" w:hAnsi="Consolas" w:cs="Consolas"/>
+          <w:sz w:val="16"/>
+          <w:lang w:val="en-US"/>
+        </w:rPr>
+      </w:pPr>
+      <w:r>
+        <w:rPr>
+          <w:rFonts w:ascii="Consolas" w:hAnsi="Consolas" w:cs="Consolas"/>
+          <w:color w:val="000000"/>
+          <w:sz w:val="16"/>
+          <w:lang w:val="en-US"/>
+        </w:rPr>
+        <w:tab/>
+      </w:r>
+      <w:r>
+        <w:rPr>
+          <w:rFonts w:ascii="Consolas" w:hAnsi="Consolas" w:cs="Consolas"/>
+          <w:color w:val="000000"/>
+          <w:sz w:val="16"/>
+          <w:lang w:val="en-US"/>
+        </w:rPr>
+        <w:tab/>
+      </w:r>
+      <w:r>
+        <w:rPr>
+          <w:rFonts w:ascii="Consolas" w:hAnsi="Consolas" w:cs="Consolas"/>
+          <w:color w:val="000000"/>
+          <w:sz w:val="16"/>
+          <w:lang w:val="en-US"/>
+        </w:rPr>
+        <w:tab/>
+      </w:r>
+      <w:proofErr w:type="spellStart"/>
+      <w:proofErr w:type="gramStart"/>
+      <w:r>
+        <w:rPr>
+          <w:rFonts w:ascii="Consolas" w:hAnsi="Consolas" w:cs="Consolas"/>
+          <w:color w:val="6A3E3E"/>
+          <w:sz w:val="16"/>
+          <w:lang w:val="en-US"/>
+        </w:rPr>
+        <w:t>statement</w:t>
+      </w:r>
+      <w:r>
+        <w:rPr>
+          <w:rFonts w:ascii="Consolas" w:hAnsi="Consolas" w:cs="Consolas"/>
+          <w:color w:val="000000"/>
+          <w:sz w:val="16"/>
+          <w:lang w:val="en-US"/>
+        </w:rPr>
+        <w:t>.close</w:t>
+      </w:r>
+      <w:proofErr w:type="spellEnd"/>
+      <w:r>
+        <w:rPr>
+          <w:rFonts w:ascii="Consolas" w:hAnsi="Consolas" w:cs="Consolas"/>
+          <w:color w:val="000000"/>
+          <w:sz w:val="16"/>
+          <w:lang w:val="en-US"/>
+        </w:rPr>
+        <w:t>(</w:t>
+      </w:r>
+      <w:proofErr w:type="gramEnd"/>
+      <w:r>
+        <w:rPr>
+          <w:rFonts w:ascii="Consolas" w:hAnsi="Consolas" w:cs="Consolas"/>
+          <w:color w:val="000000"/>
+          <w:sz w:val="16"/>
+          <w:lang w:val="en-US"/>
+        </w:rPr>
+        <w:t>);</w:t>
+      </w:r>
+    </w:p>
+    <w:p>
+      <w:pPr>
+        <w:autoSpaceDE w:val="0"/>
+        <w:autoSpaceDN w:val="0"/>
+        <w:adjustRightInd w:val="0"/>
+        <w:spacing w:before="0" w:after="0" w:line="240" w:lineRule="auto"/>
+        <w:rPr>
+          <w:rFonts w:ascii="Consolas" w:hAnsi="Consolas" w:cs="Consolas"/>
+          <w:sz w:val="16"/>
+          <w:lang w:val="en-US"/>
+        </w:rPr>
+      </w:pPr>
+    </w:p>
+    <w:p>
+      <w:pPr>
+        <w:autoSpaceDE w:val="0"/>
+        <w:autoSpaceDN w:val="0"/>
+        <w:adjustRightInd w:val="0"/>
+        <w:spacing w:before="0" w:after="0" w:line="240" w:lineRule="auto"/>
+        <w:rPr>
+          <w:rFonts w:ascii="Consolas" w:hAnsi="Consolas" w:cs="Consolas"/>
+          <w:sz w:val="16"/>
+          <w:lang w:val="en-US"/>
+        </w:rPr>
+      </w:pPr>
+      <w:r>
+        <w:rPr>
+          <w:rFonts w:ascii="Consolas" w:hAnsi="Consolas" w:cs="Consolas"/>
+          <w:color w:val="000000"/>
+          <w:sz w:val="16"/>
+          <w:lang w:val="en-US"/>
+        </w:rPr>
+        <w:tab/>
+      </w:r>
+      <w:r>
+        <w:rPr>
+          <w:rFonts w:ascii="Consolas" w:hAnsi="Consolas" w:cs="Consolas"/>
+          <w:color w:val="000000"/>
+          <w:sz w:val="16"/>
+          <w:lang w:val="en-US"/>
+        </w:rPr>
+        <w:tab/>
+      </w:r>
+      <w:r>
+        <w:rPr>
+          <w:rFonts w:ascii="Consolas" w:hAnsi="Consolas" w:cs="Consolas"/>
+          <w:color w:val="000000"/>
+          <w:sz w:val="16"/>
+          <w:lang w:val="en-US"/>
+        </w:rPr>
+        <w:tab/>
+      </w:r>
+      <w:proofErr w:type="spellStart"/>
+      <w:proofErr w:type="gramStart"/>
+      <w:r>
+        <w:rPr>
+          <w:rFonts w:ascii="Consolas" w:hAnsi="Consolas" w:cs="Consolas"/>
+          <w:color w:val="000000"/>
+          <w:sz w:val="16"/>
+          <w:lang w:val="en-US"/>
+        </w:rPr>
+        <w:t>System.</w:t>
+      </w:r>
+      <w:r>
+        <w:rPr>
+          <w:rFonts w:ascii="Consolas" w:hAnsi="Consolas" w:cs="Consolas"/>
+          <w:b/>
+          <w:bCs/>
+          <w:i/>
+          <w:iCs/>
+          <w:color w:val="0000C0"/>
+          <w:sz w:val="16"/>
+          <w:lang w:val="en-US"/>
+        </w:rPr>
+        <w:t>out</w:t>
+      </w:r>
+      <w:r>
+        <w:rPr>
+          <w:rFonts w:ascii="Consolas" w:hAnsi="Consolas" w:cs="Consolas"/>
+          <w:color w:val="000000"/>
+          <w:sz w:val="16"/>
+          <w:lang w:val="en-US"/>
+        </w:rPr>
+        <w:t>.println</w:t>
+      </w:r>
+      <w:proofErr w:type="spellEnd"/>
+      <w:r>
+        <w:rPr>
+          <w:rFonts w:ascii="Consolas" w:hAnsi="Consolas" w:cs="Consolas"/>
+          <w:color w:val="000000"/>
+          <w:sz w:val="16"/>
+          <w:lang w:val="en-US"/>
+        </w:rPr>
+        <w:t>(</w:t>
+      </w:r>
+      <w:proofErr w:type="gramEnd"/>
+      <w:r>
+        <w:rPr>
+          <w:rFonts w:ascii="Consolas" w:hAnsi="Consolas" w:cs="Consolas"/>
+          <w:color w:val="2A00FF"/>
+          <w:sz w:val="16"/>
+          <w:lang w:val="en-US"/>
+        </w:rPr>
+        <w:t>"</w:t>
+      </w:r>
+      <w:proofErr w:type="spellStart"/>
+      <w:r>
+        <w:rPr>
+          <w:rFonts w:ascii="Consolas" w:hAnsi="Consolas" w:cs="Consolas"/>
+          <w:color w:val="2A00FF"/>
+          <w:sz w:val="16"/>
+          <w:lang w:val="en-US"/>
+        </w:rPr>
+        <w:t>Inserindo</w:t>
+      </w:r>
+      <w:proofErr w:type="spellEnd"/>
+      <w:r>
+        <w:rPr>
+          <w:rFonts w:ascii="Consolas" w:hAnsi="Consolas" w:cs="Consolas"/>
+          <w:color w:val="2A00FF"/>
+          <w:sz w:val="16"/>
+          <w:lang w:val="en-US"/>
+        </w:rPr>
+        <w:t xml:space="preserve"> </w:t>
+      </w:r>
+      <w:proofErr w:type="spellStart"/>
+      <w:r>
+        <w:rPr>
+          <w:rFonts w:ascii="Consolas" w:hAnsi="Consolas" w:cs="Consolas"/>
+          <w:color w:val="2A00FF"/>
+          <w:sz w:val="16"/>
+          <w:lang w:val="en-US"/>
+        </w:rPr>
+        <w:t>usuario</w:t>
+      </w:r>
+      <w:proofErr w:type="spellEnd"/>
+      <w:r>
+        <w:rPr>
+          <w:rFonts w:ascii="Consolas" w:hAnsi="Consolas" w:cs="Consolas"/>
+          <w:color w:val="2A00FF"/>
+          <w:sz w:val="16"/>
+          <w:lang w:val="en-US"/>
+        </w:rPr>
+        <w:t xml:space="preserve"> com </w:t>
+      </w:r>
+      <w:proofErr w:type="spellStart"/>
+      <w:r>
+        <w:rPr>
+          <w:rFonts w:ascii="Consolas" w:hAnsi="Consolas" w:cs="Consolas"/>
+          <w:color w:val="2A00FF"/>
+          <w:sz w:val="16"/>
+          <w:lang w:val="en-US"/>
+        </w:rPr>
+        <w:t>Sucesso</w:t>
+      </w:r>
+      <w:proofErr w:type="spellEnd"/>
+      <w:r>
+        <w:rPr>
+          <w:rFonts w:ascii="Consolas" w:hAnsi="Consolas" w:cs="Consolas"/>
+          <w:color w:val="2A00FF"/>
+          <w:sz w:val="16"/>
+          <w:lang w:val="en-US"/>
+        </w:rPr>
+        <w:t>"</w:t>
+      </w:r>
+      <w:r>
+        <w:rPr>
+          <w:rFonts w:ascii="Consolas" w:hAnsi="Consolas" w:cs="Consolas"/>
+          <w:color w:val="000000"/>
+          <w:sz w:val="16"/>
+          <w:lang w:val="en-US"/>
+        </w:rPr>
+        <w:t>);</w:t>
+      </w:r>
+    </w:p>
+    <w:p>
+      <w:pPr>
+        <w:autoSpaceDE w:val="0"/>
+        <w:autoSpaceDN w:val="0"/>
+        <w:adjustRightInd w:val="0"/>
+        <w:spacing w:before="0" w:after="0" w:line="240" w:lineRule="auto"/>
+        <w:rPr>
+          <w:rFonts w:ascii="Consolas" w:hAnsi="Consolas" w:cs="Consolas"/>
+          <w:sz w:val="16"/>
+          <w:lang w:val="en-US"/>
+        </w:rPr>
+      </w:pPr>
+      <w:r>
+        <w:rPr>
+          <w:rFonts w:ascii="Consolas" w:hAnsi="Consolas" w:cs="Consolas"/>
+          <w:color w:val="000000"/>
+          <w:sz w:val="16"/>
+          <w:lang w:val="en-US"/>
+        </w:rPr>
+        <w:lastRenderedPageBreak/>
+        <w:tab/>
+      </w:r>
+      <w:r>
+        <w:rPr>
+          <w:rFonts w:ascii="Consolas" w:hAnsi="Consolas" w:cs="Consolas"/>
+          <w:color w:val="000000"/>
+          <w:sz w:val="16"/>
+          <w:lang w:val="en-US"/>
+        </w:rPr>
+        <w:tab/>
+      </w:r>
       <w:bookmarkStart w:id="0" w:name="_GoBack"/>
       <w:bookmarkEnd w:id="0"/>
+      <w:r>
+        <w:rPr>
+          <w:rFonts w:ascii="Consolas" w:hAnsi="Consolas" w:cs="Consolas"/>
+          <w:color w:val="000000"/>
+          <w:sz w:val="16"/>
+          <w:lang w:val="en-US"/>
+        </w:rPr>
+        <w:t xml:space="preserve">} </w:t>
+      </w:r>
+      <w:r>
+        <w:rPr>
+          <w:rFonts w:ascii="Consolas" w:hAnsi="Consolas" w:cs="Consolas"/>
+          <w:b/>
+          <w:bCs/>
+          <w:color w:val="7F0055"/>
+          <w:sz w:val="16"/>
+          <w:lang w:val="en-US"/>
+        </w:rPr>
+        <w:t>catch</w:t>
+      </w:r>
+      <w:r>
+        <w:rPr>
+          <w:rFonts w:ascii="Consolas" w:hAnsi="Consolas" w:cs="Consolas"/>
+          <w:color w:val="000000"/>
+          <w:sz w:val="16"/>
+          <w:lang w:val="en-US"/>
+        </w:rPr>
+        <w:t xml:space="preserve"> (</w:t>
+      </w:r>
+      <w:proofErr w:type="spellStart"/>
+      <w:r>
+        <w:rPr>
+          <w:rFonts w:ascii="Consolas" w:hAnsi="Consolas" w:cs="Consolas"/>
+          <w:color w:val="000000"/>
+          <w:sz w:val="16"/>
+          <w:lang w:val="en-US"/>
+        </w:rPr>
+        <w:t>SQLException</w:t>
+      </w:r>
+      <w:proofErr w:type="spellEnd"/>
+      <w:r>
+        <w:rPr>
+          <w:rFonts w:ascii="Consolas" w:hAnsi="Consolas" w:cs="Consolas"/>
+          <w:color w:val="000000"/>
+          <w:sz w:val="16"/>
+          <w:lang w:val="en-US"/>
+        </w:rPr>
+        <w:t xml:space="preserve"> </w:t>
+      </w:r>
+      <w:r>
+        <w:rPr>
+          <w:rFonts w:ascii="Consolas" w:hAnsi="Consolas" w:cs="Consolas"/>
+          <w:color w:val="6A3E3E"/>
+          <w:sz w:val="16"/>
+          <w:lang w:val="en-US"/>
+        </w:rPr>
+        <w:t>e</w:t>
+      </w:r>
+      <w:r>
+        <w:rPr>
+          <w:rFonts w:ascii="Consolas" w:hAnsi="Consolas" w:cs="Consolas"/>
+          <w:color w:val="000000"/>
+          <w:sz w:val="16"/>
+          <w:lang w:val="en-US"/>
+        </w:rPr>
+        <w:t>) {</w:t>
+      </w:r>
+    </w:p>
+    <w:p>
+      <w:pPr>
+        <w:autoSpaceDE w:val="0"/>
+        <w:autoSpaceDN w:val="0"/>
+        <w:adjustRightInd w:val="0"/>
+        <w:spacing w:before="0" w:after="0" w:line="240" w:lineRule="auto"/>
+        <w:rPr>
+          <w:rFonts w:ascii="Consolas" w:hAnsi="Consolas" w:cs="Consolas"/>
+          <w:sz w:val="16"/>
+          <w:lang w:val="en-US"/>
+        </w:rPr>
+      </w:pPr>
+      <w:r>
+        <w:rPr>
+          <w:rFonts w:ascii="Consolas" w:hAnsi="Consolas" w:cs="Consolas"/>
+          <w:color w:val="000000"/>
+          <w:sz w:val="16"/>
+          <w:lang w:val="en-US"/>
+        </w:rPr>
+        <w:tab/>
+      </w:r>
+      <w:r>
+        <w:rPr>
+          <w:rFonts w:ascii="Consolas" w:hAnsi="Consolas" w:cs="Consolas"/>
+          <w:color w:val="000000"/>
+          <w:sz w:val="16"/>
+          <w:lang w:val="en-US"/>
+        </w:rPr>
+        <w:tab/>
+      </w:r>
+      <w:r>
+        <w:rPr>
+          <w:rFonts w:ascii="Consolas" w:hAnsi="Consolas" w:cs="Consolas"/>
+          <w:color w:val="000000"/>
+          <w:sz w:val="16"/>
+          <w:lang w:val="en-US"/>
+        </w:rPr>
+        <w:tab/>
+      </w:r>
+      <w:proofErr w:type="spellStart"/>
+      <w:proofErr w:type="gramStart"/>
+      <w:r>
+        <w:rPr>
+          <w:rFonts w:ascii="Consolas" w:hAnsi="Consolas" w:cs="Consolas"/>
+          <w:color w:val="6A3E3E"/>
+          <w:sz w:val="16"/>
+          <w:lang w:val="en-US"/>
+        </w:rPr>
+        <w:t>e</w:t>
+      </w:r>
+      <w:r>
+        <w:rPr>
+          <w:rFonts w:ascii="Consolas" w:hAnsi="Consolas" w:cs="Consolas"/>
+          <w:color w:val="000000"/>
+          <w:sz w:val="16"/>
+          <w:lang w:val="en-US"/>
+        </w:rPr>
+        <w:t>.printStackTrace</w:t>
+      </w:r>
+      <w:proofErr w:type="spellEnd"/>
+      <w:r>
+        <w:rPr>
+          <w:rFonts w:ascii="Consolas" w:hAnsi="Consolas" w:cs="Consolas"/>
+          <w:color w:val="000000"/>
+          <w:sz w:val="16"/>
+          <w:lang w:val="en-US"/>
+        </w:rPr>
+        <w:t>(</w:t>
+      </w:r>
+      <w:proofErr w:type="gramEnd"/>
+      <w:r>
+        <w:rPr>
+          <w:rFonts w:ascii="Consolas" w:hAnsi="Consolas" w:cs="Consolas"/>
+          <w:color w:val="000000"/>
+          <w:sz w:val="16"/>
+          <w:lang w:val="en-US"/>
+        </w:rPr>
+        <w:t>);</w:t>
+      </w:r>
+    </w:p>
+    <w:p>
+      <w:pPr>
+        <w:autoSpaceDE w:val="0"/>
+        <w:autoSpaceDN w:val="0"/>
+        <w:adjustRightInd w:val="0"/>
+        <w:spacing w:before="0" w:after="0" w:line="240" w:lineRule="auto"/>
+        <w:rPr>
+          <w:rFonts w:ascii="Consolas" w:hAnsi="Consolas" w:cs="Consolas"/>
+          <w:sz w:val="16"/>
+        </w:rPr>
+      </w:pPr>
+      <w:r>
+        <w:rPr>
+          <w:rFonts w:ascii="Consolas" w:hAnsi="Consolas" w:cs="Consolas"/>
+          <w:color w:val="000000"/>
+          <w:sz w:val="16"/>
+          <w:lang w:val="en-US"/>
+        </w:rPr>
+        <w:tab/>
+      </w:r>
+      <w:r>
+        <w:rPr>
+          <w:rFonts w:ascii="Consolas" w:hAnsi="Consolas" w:cs="Consolas"/>
+          <w:color w:val="000000"/>
+          <w:sz w:val="16"/>
+          <w:lang w:val="en-US"/>
+        </w:rPr>
+        <w:tab/>
+      </w:r>
+      <w:r>
+        <w:rPr>
+          <w:rFonts w:ascii="Consolas" w:hAnsi="Consolas" w:cs="Consolas"/>
+          <w:color w:val="000000"/>
+          <w:sz w:val="16"/>
+        </w:rPr>
+        <w:t>}</w:t>
+      </w:r>
+    </w:p>
+    <w:p>
+      <w:pPr>
+        <w:rPr>
+          <w:sz w:val="16"/>
+        </w:rPr>
+      </w:pPr>
+      <w:r>
+        <w:rPr>
+          <w:rFonts w:ascii="Consolas" w:hAnsi="Consolas" w:cs="Consolas"/>
+          <w:color w:val="000000"/>
+          <w:sz w:val="16"/>
+        </w:rPr>
+        <w:tab/>
+        <w:t>}</w:t>
+      </w:r>
+    </w:p>
+    <w:p>
+      <w:pPr>
+        <w:pStyle w:val="Ttulo6"/>
+        <w:rPr>
+          <w:lang w:val="en-US"/>
+        </w:rPr>
+      </w:pPr>
+      <w:r>
+        <w:rPr>
+          <w:lang w:val="en-US"/>
+        </w:rPr>
+        <w:t>Update usuario</w:t>
+      </w:r>
+    </w:p>
+    <w:p>
+      <w:pPr>
+        <w:autoSpaceDE w:val="0"/>
+        <w:autoSpaceDN w:val="0"/>
+        <w:adjustRightInd w:val="0"/>
+        <w:spacing w:before="0" w:after="0" w:line="240" w:lineRule="auto"/>
+        <w:rPr>
+          <w:rFonts w:ascii="Consolas" w:hAnsi="Consolas" w:cs="Consolas"/>
+          <w:b/>
+          <w:bCs/>
+          <w:color w:val="7F0055"/>
+          <w:lang w:val="en-US"/>
+        </w:rPr>
+      </w:pPr>
+    </w:p>
+    <w:p>
+      <w:pPr>
+        <w:autoSpaceDE w:val="0"/>
+        <w:autoSpaceDN w:val="0"/>
+        <w:adjustRightInd w:val="0"/>
+        <w:spacing w:before="0" w:after="0" w:line="240" w:lineRule="auto"/>
+        <w:rPr>
+          <w:rFonts w:ascii="Consolas" w:hAnsi="Consolas" w:cs="Consolas"/>
+          <w:lang w:val="en-US"/>
+        </w:rPr>
+      </w:pPr>
+      <w:proofErr w:type="gramStart"/>
+      <w:r>
+        <w:rPr>
+          <w:rFonts w:ascii="Consolas" w:hAnsi="Consolas" w:cs="Consolas"/>
+          <w:b/>
+          <w:bCs/>
+          <w:color w:val="7F0055"/>
+          <w:lang w:val="en-US"/>
+        </w:rPr>
+        <w:t>public</w:t>
+      </w:r>
+      <w:proofErr w:type="gramEnd"/>
+      <w:r>
+        <w:rPr>
+          <w:rFonts w:ascii="Consolas" w:hAnsi="Consolas" w:cs="Consolas"/>
+          <w:color w:val="000000"/>
+          <w:lang w:val="en-US"/>
+        </w:rPr>
+        <w:t xml:space="preserve"> </w:t>
+      </w:r>
+      <w:r>
+        <w:rPr>
+          <w:rFonts w:ascii="Consolas" w:hAnsi="Consolas" w:cs="Consolas"/>
+          <w:b/>
+          <w:bCs/>
+          <w:color w:val="7F0055"/>
+          <w:lang w:val="en-US"/>
+        </w:rPr>
+        <w:t>void</w:t>
+      </w:r>
+      <w:r>
+        <w:rPr>
+          <w:rFonts w:ascii="Consolas" w:hAnsi="Consolas" w:cs="Consolas"/>
+          <w:color w:val="000000"/>
+          <w:lang w:val="en-US"/>
+        </w:rPr>
+        <w:t xml:space="preserve"> updateUsuario(Usuario </w:t>
+      </w:r>
+      <w:r>
+        <w:rPr>
+          <w:rFonts w:ascii="Consolas" w:hAnsi="Consolas" w:cs="Consolas"/>
+          <w:color w:val="6A3E3E"/>
+          <w:lang w:val="en-US"/>
+        </w:rPr>
+        <w:t>usuario</w:t>
+      </w:r>
+      <w:r>
+        <w:rPr>
+          <w:rFonts w:ascii="Consolas" w:hAnsi="Consolas" w:cs="Consolas"/>
+          <w:color w:val="000000"/>
+          <w:lang w:val="en-US"/>
+        </w:rPr>
+        <w:t xml:space="preserve">) { </w:t>
+      </w:r>
+    </w:p>
+    <w:p>
+      <w:pPr>
+        <w:autoSpaceDE w:val="0"/>
+        <w:autoSpaceDN w:val="0"/>
+        <w:adjustRightInd w:val="0"/>
+        <w:spacing w:before="0" w:after="0" w:line="240" w:lineRule="auto"/>
+        <w:rPr>
+          <w:rFonts w:ascii="Consolas" w:hAnsi="Consolas" w:cs="Consolas"/>
+          <w:lang w:val="en-US"/>
+        </w:rPr>
+      </w:pPr>
+      <w:r>
+        <w:rPr>
+          <w:rFonts w:ascii="Consolas" w:hAnsi="Consolas" w:cs="Consolas"/>
+          <w:color w:val="000000"/>
+          <w:lang w:val="en-US"/>
+        </w:rPr>
+        <w:tab/>
+        <w:t xml:space="preserve"> </w:t>
+      </w:r>
+    </w:p>
+    <w:p>
+      <w:pPr>
+        <w:autoSpaceDE w:val="0"/>
+        <w:autoSpaceDN w:val="0"/>
+        <w:adjustRightInd w:val="0"/>
+        <w:spacing w:before="0" w:after="0" w:line="240" w:lineRule="auto"/>
+        <w:rPr>
+          <w:rFonts w:ascii="Consolas" w:hAnsi="Consolas" w:cs="Consolas"/>
+          <w:lang w:val="en-US"/>
+        </w:rPr>
+      </w:pPr>
+      <w:r>
+        <w:rPr>
+          <w:rFonts w:ascii="Consolas" w:hAnsi="Consolas" w:cs="Consolas"/>
+          <w:color w:val="000000"/>
+          <w:lang w:val="en-US"/>
+        </w:rPr>
+        <w:tab/>
+      </w:r>
+      <w:proofErr w:type="gramStart"/>
+      <w:r>
+        <w:rPr>
+          <w:rFonts w:ascii="Consolas" w:hAnsi="Consolas" w:cs="Consolas"/>
+          <w:b/>
+          <w:bCs/>
+          <w:color w:val="7F0055"/>
+          <w:lang w:val="en-US"/>
+        </w:rPr>
+        <w:t>try</w:t>
+      </w:r>
+      <w:proofErr w:type="gramEnd"/>
+      <w:r>
+        <w:rPr>
+          <w:rFonts w:ascii="Consolas" w:hAnsi="Consolas" w:cs="Consolas"/>
+          <w:color w:val="000000"/>
+          <w:lang w:val="en-US"/>
+        </w:rPr>
+        <w:t xml:space="preserve"> { </w:t>
+      </w:r>
+    </w:p>
+    <w:p>
+      <w:pPr>
+        <w:autoSpaceDE w:val="0"/>
+        <w:autoSpaceDN w:val="0"/>
+        <w:adjustRightInd w:val="0"/>
+        <w:spacing w:before="0" w:after="0" w:line="240" w:lineRule="auto"/>
+        <w:rPr>
+          <w:rFonts w:ascii="Consolas" w:hAnsi="Consolas" w:cs="Consolas"/>
+          <w:lang w:val="en-US"/>
+        </w:rPr>
+      </w:pPr>
+      <w:r>
+        <w:rPr>
+          <w:rFonts w:ascii="Consolas" w:hAnsi="Consolas" w:cs="Consolas"/>
+          <w:color w:val="000000"/>
+          <w:lang w:val="en-US"/>
+        </w:rPr>
+        <w:tab/>
+      </w:r>
+      <w:r>
+        <w:rPr>
+          <w:rFonts w:ascii="Consolas" w:hAnsi="Consolas" w:cs="Consolas"/>
+          <w:color w:val="000000"/>
+          <w:lang w:val="en-US"/>
+        </w:rPr>
+        <w:tab/>
+        <w:t xml:space="preserve">PreparedStatement </w:t>
+      </w:r>
+      <w:r>
+        <w:rPr>
+          <w:rFonts w:ascii="Consolas" w:hAnsi="Consolas" w:cs="Consolas"/>
+          <w:color w:val="6A3E3E"/>
+          <w:lang w:val="en-US"/>
+        </w:rPr>
+        <w:t>statement</w:t>
+      </w:r>
+      <w:r>
+        <w:rPr>
+          <w:rFonts w:ascii="Consolas" w:hAnsi="Consolas" w:cs="Consolas"/>
+          <w:color w:val="000000"/>
+          <w:lang w:val="en-US"/>
+        </w:rPr>
+        <w:t xml:space="preserve"> = </w:t>
+      </w:r>
+      <w:proofErr w:type="gramStart"/>
+      <w:r>
+        <w:rPr>
+          <w:rFonts w:ascii="Consolas" w:hAnsi="Consolas" w:cs="Consolas"/>
+          <w:color w:val="0000C0"/>
+          <w:lang w:val="en-US"/>
+        </w:rPr>
+        <w:t>connection</w:t>
+      </w:r>
+      <w:r>
+        <w:rPr>
+          <w:rFonts w:ascii="Consolas" w:hAnsi="Consolas" w:cs="Consolas"/>
+          <w:color w:val="000000"/>
+          <w:lang w:val="en-US"/>
+        </w:rPr>
+        <w:t>.prepareStatement(</w:t>
+      </w:r>
+      <w:proofErr w:type="gramEnd"/>
+    </w:p>
+    <w:p>
+      <w:pPr>
+        <w:autoSpaceDE w:val="0"/>
+        <w:autoSpaceDN w:val="0"/>
+        <w:adjustRightInd w:val="0"/>
+        <w:spacing w:before="0" w:after="0" w:line="240" w:lineRule="auto"/>
+        <w:rPr>
+          <w:rFonts w:ascii="Consolas" w:hAnsi="Consolas" w:cs="Consolas"/>
+          <w:lang w:val="en-US"/>
+        </w:rPr>
+      </w:pPr>
+      <w:r>
+        <w:rPr>
+          <w:rFonts w:ascii="Consolas" w:hAnsi="Consolas" w:cs="Consolas"/>
+          <w:color w:val="000000"/>
+          <w:lang w:val="en-US"/>
+        </w:rPr>
+        <w:tab/>
+        <w:t xml:space="preserve">  </w:t>
+      </w:r>
+      <w:r>
+        <w:rPr>
+          <w:rFonts w:ascii="Consolas" w:hAnsi="Consolas" w:cs="Consolas"/>
+          <w:color w:val="2A00FF"/>
+          <w:lang w:val="en-US"/>
+        </w:rPr>
+        <w:t>"UPDATE usuario SET nome=?</w:t>
+      </w:r>
+      <w:proofErr w:type="gramStart"/>
+      <w:r>
+        <w:rPr>
+          <w:rFonts w:ascii="Consolas" w:hAnsi="Consolas" w:cs="Consolas"/>
+          <w:color w:val="2A00FF"/>
+          <w:lang w:val="en-US"/>
+        </w:rPr>
+        <w:t>,login</w:t>
+      </w:r>
+      <w:proofErr w:type="gramEnd"/>
+      <w:r>
+        <w:rPr>
+          <w:rFonts w:ascii="Consolas" w:hAnsi="Consolas" w:cs="Consolas"/>
+          <w:color w:val="2A00FF"/>
+          <w:lang w:val="en-US"/>
+        </w:rPr>
+        <w:t>=?,senha=?,tipousuario=? WHERE id_ususario=?"</w:t>
+      </w:r>
+      <w:r>
+        <w:rPr>
+          <w:rFonts w:ascii="Consolas" w:hAnsi="Consolas" w:cs="Consolas"/>
+          <w:color w:val="000000"/>
+          <w:lang w:val="en-US"/>
+        </w:rPr>
+        <w:t>);</w:t>
+      </w:r>
+    </w:p>
+    <w:p>
+      <w:pPr>
+        <w:autoSpaceDE w:val="0"/>
+        <w:autoSpaceDN w:val="0"/>
+        <w:adjustRightInd w:val="0"/>
+        <w:spacing w:before="0" w:after="0" w:line="240" w:lineRule="auto"/>
+        <w:rPr>
+          <w:rFonts w:ascii="Consolas" w:hAnsi="Consolas" w:cs="Consolas"/>
+          <w:lang w:val="en-US"/>
+        </w:rPr>
+      </w:pPr>
+      <w:r>
+        <w:rPr>
+          <w:rFonts w:ascii="Consolas" w:hAnsi="Consolas" w:cs="Consolas"/>
+          <w:color w:val="000000"/>
+          <w:lang w:val="en-US"/>
+        </w:rPr>
+        <w:tab/>
+        <w:t xml:space="preserve">  </w:t>
+      </w:r>
+      <w:proofErr w:type="gramStart"/>
+      <w:r>
+        <w:rPr>
+          <w:rFonts w:ascii="Consolas" w:hAnsi="Consolas" w:cs="Consolas"/>
+          <w:color w:val="6A3E3E"/>
+          <w:lang w:val="en-US"/>
+        </w:rPr>
+        <w:t>statement</w:t>
+      </w:r>
+      <w:r>
+        <w:rPr>
+          <w:rFonts w:ascii="Consolas" w:hAnsi="Consolas" w:cs="Consolas"/>
+          <w:color w:val="000000"/>
+          <w:lang w:val="en-US"/>
+        </w:rPr>
+        <w:t>.setString(</w:t>
+      </w:r>
+      <w:proofErr w:type="gramEnd"/>
+      <w:r>
+        <w:rPr>
+          <w:rFonts w:ascii="Consolas" w:hAnsi="Consolas" w:cs="Consolas"/>
+          <w:color w:val="000000"/>
+          <w:lang w:val="en-US"/>
+        </w:rPr>
+        <w:t>1,</w:t>
+      </w:r>
+      <w:r>
+        <w:rPr>
+          <w:rFonts w:ascii="Consolas" w:hAnsi="Consolas" w:cs="Consolas"/>
+          <w:color w:val="6A3E3E"/>
+          <w:lang w:val="en-US"/>
+        </w:rPr>
+        <w:t>usuario</w:t>
+      </w:r>
+      <w:r>
+        <w:rPr>
+          <w:rFonts w:ascii="Consolas" w:hAnsi="Consolas" w:cs="Consolas"/>
+          <w:color w:val="000000"/>
+          <w:lang w:val="en-US"/>
+        </w:rPr>
+        <w:t xml:space="preserve">.getNome()); </w:t>
+      </w:r>
+    </w:p>
+    <w:p>
+      <w:pPr>
+        <w:autoSpaceDE w:val="0"/>
+        <w:autoSpaceDN w:val="0"/>
+        <w:adjustRightInd w:val="0"/>
+        <w:spacing w:before="0" w:after="0" w:line="240" w:lineRule="auto"/>
+        <w:rPr>
+          <w:rFonts w:ascii="Consolas" w:hAnsi="Consolas" w:cs="Consolas"/>
+          <w:lang w:val="en-US"/>
+        </w:rPr>
+      </w:pPr>
+      <w:r>
+        <w:rPr>
+          <w:rFonts w:ascii="Consolas" w:hAnsi="Consolas" w:cs="Consolas"/>
+          <w:color w:val="000000"/>
+          <w:lang w:val="en-US"/>
+        </w:rPr>
+        <w:tab/>
+        <w:t xml:space="preserve">  </w:t>
+      </w:r>
+      <w:proofErr w:type="gramStart"/>
+      <w:r>
+        <w:rPr>
+          <w:rFonts w:ascii="Consolas" w:hAnsi="Consolas" w:cs="Consolas"/>
+          <w:color w:val="6A3E3E"/>
+          <w:lang w:val="en-US"/>
+        </w:rPr>
+        <w:t>statement</w:t>
+      </w:r>
+      <w:r>
+        <w:rPr>
+          <w:rFonts w:ascii="Consolas" w:hAnsi="Consolas" w:cs="Consolas"/>
+          <w:color w:val="000000"/>
+          <w:lang w:val="en-US"/>
+        </w:rPr>
+        <w:t>.setString(</w:t>
+      </w:r>
+      <w:proofErr w:type="gramEnd"/>
+      <w:r>
+        <w:rPr>
+          <w:rFonts w:ascii="Consolas" w:hAnsi="Consolas" w:cs="Consolas"/>
+          <w:color w:val="000000"/>
+          <w:lang w:val="en-US"/>
+        </w:rPr>
+        <w:t>2,</w:t>
+      </w:r>
+      <w:r>
+        <w:rPr>
+          <w:rFonts w:ascii="Consolas" w:hAnsi="Consolas" w:cs="Consolas"/>
+          <w:color w:val="6A3E3E"/>
+          <w:lang w:val="en-US"/>
+        </w:rPr>
+        <w:t>usuario</w:t>
+      </w:r>
+      <w:r>
+        <w:rPr>
+          <w:rFonts w:ascii="Consolas" w:hAnsi="Consolas" w:cs="Consolas"/>
+          <w:color w:val="000000"/>
+          <w:lang w:val="en-US"/>
+        </w:rPr>
+        <w:t xml:space="preserve">.getSenha()); </w:t>
+      </w:r>
+    </w:p>
+    <w:p>
+      <w:pPr>
+        <w:autoSpaceDE w:val="0"/>
+        <w:autoSpaceDN w:val="0"/>
+        <w:adjustRightInd w:val="0"/>
+        <w:spacing w:before="0" w:after="0" w:line="240" w:lineRule="auto"/>
+        <w:rPr>
+          <w:rFonts w:ascii="Consolas" w:hAnsi="Consolas" w:cs="Consolas"/>
+          <w:lang w:val="en-US"/>
+        </w:rPr>
+      </w:pPr>
+      <w:r>
+        <w:rPr>
+          <w:rFonts w:ascii="Consolas" w:hAnsi="Consolas" w:cs="Consolas"/>
+          <w:color w:val="000000"/>
+          <w:lang w:val="en-US"/>
+        </w:rPr>
+        <w:tab/>
+        <w:t xml:space="preserve">  </w:t>
+      </w:r>
+      <w:proofErr w:type="gramStart"/>
+      <w:r>
+        <w:rPr>
+          <w:rFonts w:ascii="Consolas" w:hAnsi="Consolas" w:cs="Consolas"/>
+          <w:color w:val="6A3E3E"/>
+          <w:lang w:val="en-US"/>
+        </w:rPr>
+        <w:t>statement</w:t>
+      </w:r>
+      <w:r>
+        <w:rPr>
+          <w:rFonts w:ascii="Consolas" w:hAnsi="Consolas" w:cs="Consolas"/>
+          <w:color w:val="000000"/>
+          <w:lang w:val="en-US"/>
+        </w:rPr>
+        <w:t>.setString(</w:t>
+      </w:r>
+      <w:proofErr w:type="gramEnd"/>
+      <w:r>
+        <w:rPr>
+          <w:rFonts w:ascii="Consolas" w:hAnsi="Consolas" w:cs="Consolas"/>
+          <w:color w:val="000000"/>
+          <w:lang w:val="en-US"/>
+        </w:rPr>
+        <w:t>3,</w:t>
+      </w:r>
+      <w:r>
+        <w:rPr>
+          <w:rFonts w:ascii="Consolas" w:hAnsi="Consolas" w:cs="Consolas"/>
+          <w:color w:val="6A3E3E"/>
+          <w:lang w:val="en-US"/>
+        </w:rPr>
+        <w:t>usuario</w:t>
+      </w:r>
+      <w:r>
+        <w:rPr>
+          <w:rFonts w:ascii="Consolas" w:hAnsi="Consolas" w:cs="Consolas"/>
+          <w:color w:val="000000"/>
+          <w:lang w:val="en-US"/>
+        </w:rPr>
+        <w:t>.getLogin());</w:t>
+      </w:r>
+    </w:p>
+    <w:p>
+      <w:pPr>
+        <w:autoSpaceDE w:val="0"/>
+        <w:autoSpaceDN w:val="0"/>
+        <w:adjustRightInd w:val="0"/>
+        <w:spacing w:before="0" w:after="0" w:line="240" w:lineRule="auto"/>
+        <w:rPr>
+          <w:rFonts w:ascii="Consolas" w:hAnsi="Consolas" w:cs="Consolas"/>
+          <w:lang w:val="en-US"/>
+        </w:rPr>
+      </w:pPr>
+      <w:r>
+        <w:rPr>
+          <w:rFonts w:ascii="Consolas" w:hAnsi="Consolas" w:cs="Consolas"/>
+          <w:color w:val="000000"/>
+          <w:lang w:val="en-US"/>
+        </w:rPr>
+        <w:tab/>
+        <w:t xml:space="preserve">  </w:t>
+      </w:r>
+      <w:proofErr w:type="gramStart"/>
+      <w:r>
+        <w:rPr>
+          <w:rFonts w:ascii="Consolas" w:hAnsi="Consolas" w:cs="Consolas"/>
+          <w:color w:val="6A3E3E"/>
+          <w:lang w:val="en-US"/>
+        </w:rPr>
+        <w:t>statement</w:t>
+      </w:r>
+      <w:r>
+        <w:rPr>
+          <w:rFonts w:ascii="Consolas" w:hAnsi="Consolas" w:cs="Consolas"/>
+          <w:color w:val="000000"/>
+          <w:lang w:val="en-US"/>
+        </w:rPr>
+        <w:t>.setString(</w:t>
+      </w:r>
+      <w:proofErr w:type="gramEnd"/>
+      <w:r>
+        <w:rPr>
+          <w:rFonts w:ascii="Consolas" w:hAnsi="Consolas" w:cs="Consolas"/>
+          <w:color w:val="000000"/>
+          <w:lang w:val="en-US"/>
+        </w:rPr>
+        <w:t>4,</w:t>
+      </w:r>
+      <w:r>
+        <w:rPr>
+          <w:rFonts w:ascii="Consolas" w:hAnsi="Consolas" w:cs="Consolas"/>
+          <w:color w:val="6A3E3E"/>
+          <w:lang w:val="en-US"/>
+        </w:rPr>
+        <w:t>usuario</w:t>
+      </w:r>
+      <w:r>
+        <w:rPr>
+          <w:rFonts w:ascii="Consolas" w:hAnsi="Consolas" w:cs="Consolas"/>
+          <w:color w:val="000000"/>
+          <w:lang w:val="en-US"/>
+        </w:rPr>
+        <w:t>.getTipoUsuario().getDescricao());</w:t>
+      </w:r>
+    </w:p>
+    <w:p>
+      <w:pPr>
+        <w:autoSpaceDE w:val="0"/>
+        <w:autoSpaceDN w:val="0"/>
+        <w:adjustRightInd w:val="0"/>
+        <w:spacing w:before="0" w:after="0" w:line="240" w:lineRule="auto"/>
+        <w:rPr>
+          <w:rFonts w:ascii="Consolas" w:hAnsi="Consolas" w:cs="Consolas"/>
+          <w:lang w:val="en-US"/>
+        </w:rPr>
+      </w:pPr>
+      <w:r>
+        <w:rPr>
+          <w:rFonts w:ascii="Consolas" w:hAnsi="Consolas" w:cs="Consolas"/>
+          <w:color w:val="000000"/>
+          <w:lang w:val="en-US"/>
+        </w:rPr>
+        <w:tab/>
+        <w:t xml:space="preserve">  </w:t>
+      </w:r>
+      <w:proofErr w:type="gramStart"/>
+      <w:r>
+        <w:rPr>
+          <w:rFonts w:ascii="Consolas" w:hAnsi="Consolas" w:cs="Consolas"/>
+          <w:color w:val="6A3E3E"/>
+          <w:lang w:val="en-US"/>
+        </w:rPr>
+        <w:t>statement</w:t>
+      </w:r>
+      <w:r>
+        <w:rPr>
+          <w:rFonts w:ascii="Consolas" w:hAnsi="Consolas" w:cs="Consolas"/>
+          <w:color w:val="000000"/>
+          <w:lang w:val="en-US"/>
+        </w:rPr>
+        <w:t>.setInt(</w:t>
+      </w:r>
+      <w:proofErr w:type="gramEnd"/>
+      <w:r>
+        <w:rPr>
+          <w:rFonts w:ascii="Consolas" w:hAnsi="Consolas" w:cs="Consolas"/>
+          <w:color w:val="000000"/>
+          <w:lang w:val="en-US"/>
+        </w:rPr>
+        <w:t xml:space="preserve">5, </w:t>
+      </w:r>
+      <w:r>
+        <w:rPr>
+          <w:rFonts w:ascii="Consolas" w:hAnsi="Consolas" w:cs="Consolas"/>
+          <w:color w:val="6A3E3E"/>
+          <w:lang w:val="en-US"/>
+        </w:rPr>
+        <w:t>usuario</w:t>
+      </w:r>
+      <w:r>
+        <w:rPr>
+          <w:rFonts w:ascii="Consolas" w:hAnsi="Consolas" w:cs="Consolas"/>
+          <w:color w:val="000000"/>
+          <w:lang w:val="en-US"/>
+        </w:rPr>
+        <w:t>.getId());</w:t>
+      </w:r>
+    </w:p>
+    <w:p>
+      <w:pPr>
+        <w:autoSpaceDE w:val="0"/>
+        <w:autoSpaceDN w:val="0"/>
+        <w:adjustRightInd w:val="0"/>
+        <w:spacing w:before="0" w:after="0" w:line="240" w:lineRule="auto"/>
+        <w:rPr>
+          <w:rFonts w:ascii="Consolas" w:hAnsi="Consolas" w:cs="Consolas"/>
+          <w:lang w:val="en-US"/>
+        </w:rPr>
+      </w:pPr>
+      <w:r>
+        <w:rPr>
+          <w:rFonts w:ascii="Consolas" w:hAnsi="Consolas" w:cs="Consolas"/>
+          <w:color w:val="000000"/>
+          <w:lang w:val="en-US"/>
+        </w:rPr>
+        <w:tab/>
+        <w:t xml:space="preserve">  </w:t>
+      </w:r>
+    </w:p>
+    <w:p>
+      <w:pPr>
+        <w:autoSpaceDE w:val="0"/>
+        <w:autoSpaceDN w:val="0"/>
+        <w:adjustRightInd w:val="0"/>
+        <w:spacing w:before="0" w:after="0" w:line="240" w:lineRule="auto"/>
+        <w:rPr>
+          <w:rFonts w:ascii="Consolas" w:hAnsi="Consolas" w:cs="Consolas"/>
+          <w:lang w:val="en-US"/>
+        </w:rPr>
+      </w:pPr>
+      <w:r>
+        <w:rPr>
+          <w:rFonts w:ascii="Consolas" w:hAnsi="Consolas" w:cs="Consolas"/>
+          <w:color w:val="000000"/>
+          <w:lang w:val="en-US"/>
+        </w:rPr>
+        <w:tab/>
+        <w:t xml:space="preserve">  </w:t>
+      </w:r>
+      <w:proofErr w:type="gramStart"/>
+      <w:r>
+        <w:rPr>
+          <w:rFonts w:ascii="Consolas" w:hAnsi="Consolas" w:cs="Consolas"/>
+          <w:color w:val="6A3E3E"/>
+          <w:lang w:val="en-US"/>
+        </w:rPr>
+        <w:t>statement</w:t>
+      </w:r>
+      <w:r>
+        <w:rPr>
+          <w:rFonts w:ascii="Consolas" w:hAnsi="Consolas" w:cs="Consolas"/>
+          <w:color w:val="000000"/>
+          <w:lang w:val="en-US"/>
+        </w:rPr>
+        <w:t>.execute(</w:t>
+      </w:r>
+      <w:proofErr w:type="gramEnd"/>
+      <w:r>
+        <w:rPr>
+          <w:rFonts w:ascii="Consolas" w:hAnsi="Consolas" w:cs="Consolas"/>
+          <w:color w:val="000000"/>
+          <w:lang w:val="en-US"/>
+        </w:rPr>
+        <w:t xml:space="preserve">); </w:t>
+      </w:r>
+    </w:p>
+    <w:p>
+      <w:pPr>
+        <w:autoSpaceDE w:val="0"/>
+        <w:autoSpaceDN w:val="0"/>
+        <w:adjustRightInd w:val="0"/>
+        <w:spacing w:before="0" w:after="0" w:line="240" w:lineRule="auto"/>
+        <w:rPr>
+          <w:rFonts w:ascii="Consolas" w:hAnsi="Consolas" w:cs="Consolas"/>
+          <w:lang w:val="en-US"/>
+        </w:rPr>
+      </w:pPr>
+      <w:r>
+        <w:rPr>
+          <w:rFonts w:ascii="Consolas" w:hAnsi="Consolas" w:cs="Consolas"/>
+          <w:color w:val="000000"/>
+          <w:lang w:val="en-US"/>
+        </w:rPr>
+        <w:tab/>
+        <w:t xml:space="preserve">  </w:t>
+      </w:r>
+      <w:proofErr w:type="gramStart"/>
+      <w:r>
+        <w:rPr>
+          <w:rFonts w:ascii="Consolas" w:hAnsi="Consolas" w:cs="Consolas"/>
+          <w:color w:val="6A3E3E"/>
+          <w:lang w:val="en-US"/>
+        </w:rPr>
+        <w:t>statement</w:t>
+      </w:r>
+      <w:r>
+        <w:rPr>
+          <w:rFonts w:ascii="Consolas" w:hAnsi="Consolas" w:cs="Consolas"/>
+          <w:color w:val="000000"/>
+          <w:lang w:val="en-US"/>
+        </w:rPr>
+        <w:t>.close(</w:t>
+      </w:r>
+      <w:proofErr w:type="gramEnd"/>
+      <w:r>
+        <w:rPr>
+          <w:rFonts w:ascii="Consolas" w:hAnsi="Consolas" w:cs="Consolas"/>
+          <w:color w:val="000000"/>
+          <w:lang w:val="en-US"/>
+        </w:rPr>
+        <w:t xml:space="preserve">); } </w:t>
+      </w:r>
+    </w:p>
+    <w:p>
+      <w:pPr>
+        <w:autoSpaceDE w:val="0"/>
+        <w:autoSpaceDN w:val="0"/>
+        <w:adjustRightInd w:val="0"/>
+        <w:spacing w:before="0" w:after="0" w:line="240" w:lineRule="auto"/>
+        <w:rPr>
+          <w:rFonts w:ascii="Consolas" w:hAnsi="Consolas" w:cs="Consolas"/>
+          <w:lang w:val="en-US"/>
+        </w:rPr>
+      </w:pPr>
+      <w:r>
+        <w:rPr>
+          <w:rFonts w:ascii="Consolas" w:hAnsi="Consolas" w:cs="Consolas"/>
+          <w:color w:val="000000"/>
+          <w:lang w:val="en-US"/>
+        </w:rPr>
+        <w:tab/>
+      </w:r>
+      <w:proofErr w:type="gramStart"/>
+      <w:r>
+        <w:rPr>
+          <w:rFonts w:ascii="Consolas" w:hAnsi="Consolas" w:cs="Consolas"/>
+          <w:b/>
+          <w:bCs/>
+          <w:color w:val="7F0055"/>
+          <w:lang w:val="en-US"/>
+        </w:rPr>
+        <w:t>catch</w:t>
+      </w:r>
+      <w:proofErr w:type="gramEnd"/>
+      <w:r>
+        <w:rPr>
+          <w:rFonts w:ascii="Consolas" w:hAnsi="Consolas" w:cs="Consolas"/>
+          <w:color w:val="000000"/>
+          <w:lang w:val="en-US"/>
+        </w:rPr>
+        <w:t xml:space="preserve"> (SQLException </w:t>
+      </w:r>
+      <w:r>
+        <w:rPr>
+          <w:rFonts w:ascii="Consolas" w:hAnsi="Consolas" w:cs="Consolas"/>
+          <w:color w:val="6A3E3E"/>
+          <w:lang w:val="en-US"/>
+        </w:rPr>
+        <w:t>e</w:t>
+      </w:r>
+      <w:r>
+        <w:rPr>
+          <w:rFonts w:ascii="Consolas" w:hAnsi="Consolas" w:cs="Consolas"/>
+          <w:color w:val="000000"/>
+          <w:lang w:val="en-US"/>
+        </w:rPr>
+        <w:t>) {</w:t>
+      </w:r>
+    </w:p>
+    <w:p>
+      <w:pPr>
+        <w:autoSpaceDE w:val="0"/>
+        <w:autoSpaceDN w:val="0"/>
+        <w:adjustRightInd w:val="0"/>
+        <w:spacing w:before="0" w:after="0" w:line="240" w:lineRule="auto"/>
+        <w:rPr>
+          <w:rFonts w:ascii="Consolas" w:hAnsi="Consolas" w:cs="Consolas"/>
+        </w:rPr>
+      </w:pPr>
+      <w:r>
+        <w:rPr>
+          <w:rFonts w:ascii="Consolas" w:hAnsi="Consolas" w:cs="Consolas"/>
+          <w:color w:val="000000"/>
+          <w:lang w:val="en-US"/>
+        </w:rPr>
+        <w:tab/>
+        <w:t xml:space="preserve">  </w:t>
+      </w:r>
+      <w:proofErr w:type="spellStart"/>
+      <w:proofErr w:type="gramStart"/>
+      <w:r>
+        <w:rPr>
+          <w:rFonts w:ascii="Consolas" w:hAnsi="Consolas" w:cs="Consolas"/>
+          <w:color w:val="6A3E3E"/>
+        </w:rPr>
+        <w:t>e</w:t>
+      </w:r>
+      <w:r>
+        <w:rPr>
+          <w:rFonts w:ascii="Consolas" w:hAnsi="Consolas" w:cs="Consolas"/>
+          <w:color w:val="000000"/>
+        </w:rPr>
+        <w:t>.printStackTrace</w:t>
+      </w:r>
+      <w:proofErr w:type="spellEnd"/>
+      <w:proofErr w:type="gramEnd"/>
+      <w:r>
+        <w:rPr>
+          <w:rFonts w:ascii="Consolas" w:hAnsi="Consolas" w:cs="Consolas"/>
+          <w:color w:val="000000"/>
+        </w:rPr>
+        <w:t xml:space="preserve">(); </w:t>
+      </w:r>
+    </w:p>
+    <w:p>
+      <w:pPr>
+        <w:autoSpaceDE w:val="0"/>
+        <w:autoSpaceDN w:val="0"/>
+        <w:adjustRightInd w:val="0"/>
+        <w:spacing w:before="0" w:after="0" w:line="240" w:lineRule="auto"/>
+        <w:rPr>
+          <w:rFonts w:ascii="Consolas" w:hAnsi="Consolas" w:cs="Consolas"/>
+        </w:rPr>
+      </w:pPr>
+      <w:r>
+        <w:rPr>
+          <w:rFonts w:ascii="Consolas" w:hAnsi="Consolas" w:cs="Consolas"/>
+          <w:color w:val="000000"/>
+        </w:rPr>
+        <w:tab/>
+        <w:t xml:space="preserve">  }</w:t>
+      </w:r>
+    </w:p>
+    <w:p>
+      <w:pPr>
+        <w:autoSpaceDE w:val="0"/>
+        <w:autoSpaceDN w:val="0"/>
+        <w:adjustRightInd w:val="0"/>
+        <w:spacing w:before="0" w:after="0" w:line="240" w:lineRule="auto"/>
+      </w:pPr>
+      <w:r>
+        <w:rPr>
+          <w:rFonts w:ascii="Consolas" w:hAnsi="Consolas" w:cs="Consolas"/>
+          <w:color w:val="000000"/>
+        </w:rPr>
+        <w:tab/>
+        <w:t>}</w:t>
+      </w:r>
     </w:p>
     <w:sectPr>
       <w:pgSz w:w="11906" w:h="16838"/>
@@ -2694,7 +5069,6 @@
     <w:next w:val="Normal"/>
     <w:link w:val="Ttulo5Char"/>
     <w:uiPriority w:val="9"/>
-    <w:semiHidden/>
     <w:unhideWhenUsed/>
     <w:qFormat/>
     <w:rsid w:val="00CF1708"/>
@@ -2717,7 +5091,6 @@
     <w:next w:val="Normal"/>
     <w:link w:val="Ttulo6Char"/>
     <w:uiPriority w:val="9"/>
-    <w:semiHidden/>
     <w:unhideWhenUsed/>
     <w:qFormat/>
     <w:rsid w:val="00CF1708"/>
@@ -2945,7 +5318,6 @@
     <w:basedOn w:val="Fontepargpadro"/>
     <w:link w:val="Ttulo5"/>
     <w:uiPriority w:val="9"/>
-    <w:semiHidden/>
     <w:rsid w:val="00CF1708"/>
     <w:rPr>
       <w:caps/>
@@ -2958,7 +5330,6 @@
     <w:basedOn w:val="Fontepargpadro"/>
     <w:link w:val="Ttulo6"/>
     <w:uiPriority w:val="9"/>
-    <w:semiHidden/>
     <w:rsid w:val="00CF1708"/>
     <w:rPr>
       <w:caps/>

</xml_diff>